<commit_message>
first branch testing commit
</commit_message>
<xml_diff>
--- a/qwe123.docx
+++ b/qwe123.docx
@@ -26,46 +26,6 @@
       </w:pPr>
     </w:p>
     <w:p>
-      <w:pPr>
-        <w:rPr>
-          <w:szCs w:val="24"/>
-        </w:rPr>
-      </w:pPr>
-      <w:r>
-        <w:rPr>
-          <w:szCs w:val="24"/>
-        </w:rPr>
-        <w:t xml:space="preserve">Документ, подтверждающий оплату соответствующих услуг (квитанция к приходному кассовому ордеру с обязательным приложением кассового чека, либо кассовый чек, </w:t>
-      </w:r>
-      <w:r>
-        <w:rPr>
-          <w:szCs w:val="24"/>
-        </w:rPr>
-        <w:br/>
-        <w:t xml:space="preserve">либо кассовый чек в электронной форме, распечатанный на бумажном носителе, либо выписка по банковской карте работника, либо платёжное поручение банка, либо бланк строгой отчётности с печатью и обязательным указанием </w:t>
-      </w:r>
-      <w:r>
-        <w:rPr>
-          <w:szCs w:val="24"/>
-        </w:rPr>
-        <w:br/>
-        <w:t>за какой период произведена оплата услуг (оригинал)</w:t>
-      </w:r>
-    </w:p>
-    <w:p>
-      <w:pPr>
-        <w:rPr>
-          <w:szCs w:val="24"/>
-        </w:rPr>
-      </w:pPr>
-    </w:p>
-    <w:p>
-      <w:r>
-        <w:rPr>
-          <w:szCs w:val="24"/>
-        </w:rPr>
-        <w:t>Выписка из ЕГРЮЛ (ЕГРИП), полученная с использованием официального сайта в сети интернет nalog.ru, содержащая сведения о юридическом лице (индивидуальном предпринимателе), с которым заключен договор на оказание услуг</w:t>
-      </w:r>
       <w:bookmarkStart w:id="0" w:name="_GoBack"/>
       <w:bookmarkEnd w:id="0"/>
     </w:p>

</xml_diff>